<commit_message>
Refactor analysis scale to more detailed.
</commit_message>
<xml_diff>
--- a/assign2_notes.docx
+++ b/assign2_notes.docx
@@ -22,13 +22,8 @@
         <w:t xml:space="preserve"> trace1 </w:t>
       </w:r>
       <w:r>
-        <w:t>的每一步，並標</w:t>
-      </w:r>
-      <w:proofErr w:type="gramStart"/>
-      <w:r>
-        <w:t>註</w:t>
-      </w:r>
-      <w:proofErr w:type="gramEnd"/>
+        <w:t>的每一步，並標註</w:t>
+      </w:r>
       <w:r>
         <w:t xml:space="preserve"> disk read/write</w:t>
       </w:r>
@@ -2093,7 +2088,7 @@
     <w:p>
       <w:r>
         <w:pict w14:anchorId="7C0886C8">
-          <v:rect id="_x0000_i1044" style="width:0;height:1.5pt" o:hralign="center" o:hrstd="t" o:hrnoshade="t" o:hr="t" fillcolor="#ccc" stroked="f"/>
+          <v:rect id="_x0000_i1025" style="width:0;height:1.5pt" o:hralign="center" o:hrstd="t" o:hrnoshade="t" o:hr="t" fillcolor="#ccc" stroked="f"/>
         </w:pict>
       </w:r>
     </w:p>
@@ -2202,7 +2197,7 @@
     <w:p>
       <w:r>
         <w:pict w14:anchorId="6E27A5CF">
-          <v:rect id="_x0000_i1045" style="width:0;height:1.5pt" o:hralign="center" o:hrstd="t" o:hrnoshade="t" o:hr="t" fillcolor="#ccc" stroked="f"/>
+          <v:rect id="_x0000_i1026" style="width:0;height:1.5pt" o:hralign="center" o:hrstd="t" o:hrnoshade="t" o:hr="t" fillcolor="#ccc" stroked="f"/>
         </w:pict>
       </w:r>
     </w:p>
@@ -2359,7 +2354,7 @@
     <w:p>
       <w:r>
         <w:pict w14:anchorId="56CA1D59">
-          <v:rect id="_x0000_i1099" style="width:0;height:1.5pt" o:hralign="center" o:hrstd="t" o:hrnoshade="t" o:hr="t" fillcolor="#ccc" stroked="f"/>
+          <v:rect id="_x0000_i1027" style="width:0;height:1.5pt" o:hralign="center" o:hrstd="t" o:hrnoshade="t" o:hr="t" fillcolor="#ccc" stroked="f"/>
         </w:pict>
       </w:r>
     </w:p>
@@ -2582,7 +2577,7 @@
     <w:p>
       <w:r>
         <w:pict w14:anchorId="22D4CBD5">
-          <v:rect id="_x0000_i1100" style="width:0;height:1.5pt" o:hralign="center" o:hrstd="t" o:hrnoshade="t" o:hr="t" fillcolor="#ccc" stroked="f"/>
+          <v:rect id="_x0000_i1028" style="width:0;height:1.5pt" o:hralign="center" o:hrstd="t" o:hrnoshade="t" o:hr="t" fillcolor="#ccc" stroked="f"/>
         </w:pict>
       </w:r>
     </w:p>
@@ -2634,15 +2629,7 @@
         <w:t xml:space="preserve"> 16</w:t>
       </w:r>
       <w:r>
-        <w:t>進位</w:t>
-      </w:r>
-      <w:proofErr w:type="gramStart"/>
-      <w:r>
-        <w:t>位</w:t>
-      </w:r>
-      <w:proofErr w:type="gramEnd"/>
-      <w:r>
-        <w:t>址。</w:t>
+        <w:t>進位位址。</w:t>
       </w:r>
     </w:p>
     <w:p>
@@ -2664,13 +2651,8 @@
       <w:r>
         <w:t>位元（</w:t>
       </w:r>
-      <w:proofErr w:type="spellStart"/>
-      <w:r>
-        <w:t>logical_address</w:t>
-      </w:r>
-      <w:proofErr w:type="spellEnd"/>
-      <w:r>
-        <w:t xml:space="preserve"> &gt;&gt; 12</w:t>
+      <w:r>
+        <w:t>logical_address &gt;&gt; 12</w:t>
       </w:r>
       <w:r>
         <w:t>）。</w:t>
@@ -2696,13 +2678,8 @@
         <w:t xml:space="preserve"> bit</w:t>
       </w:r>
       <w:r>
-        <w:t>，而是整個位</w:t>
-      </w:r>
-      <w:proofErr w:type="gramStart"/>
-      <w:r>
-        <w:t>址右移</w:t>
-      </w:r>
-      <w:proofErr w:type="gramEnd"/>
+        <w:t>，而是整個位址右移</w:t>
+      </w:r>
       <w:r>
         <w:t xml:space="preserve"> 12 </w:t>
       </w:r>
@@ -2713,7 +2690,7 @@
     <w:p>
       <w:r>
         <w:pict w14:anchorId="589C5E74">
-          <v:rect id="_x0000_i1101" style="width:0;height:1.5pt" o:hralign="center" o:hrstd="t" o:hrnoshade="t" o:hr="t" fillcolor="#ccc" stroked="f"/>
+          <v:rect id="_x0000_i1029" style="width:0;height:1.5pt" o:hralign="center" o:hrstd="t" o:hrnoshade="t" o:hr="t" fillcolor="#ccc" stroked="f"/>
         </w:pict>
       </w:r>
     </w:p>
@@ -2904,13 +2881,8 @@
       <w:r>
         <w:t>（</w:t>
       </w:r>
-      <w:proofErr w:type="spellStart"/>
-      <w:r>
-        <w:t>dirty</w:t>
-      </w:r>
-      <w:proofErr w:type="spellEnd"/>
-      <w:r>
-        <w:t xml:space="preserve"> bit = True</w:t>
+      <w:r>
+        <w:t>dirty bit = True</w:t>
       </w:r>
       <w:r>
         <w:t>）。</w:t>
@@ -2948,7 +2920,7 @@
     <w:p>
       <w:r>
         <w:pict w14:anchorId="01E06B33">
-          <v:rect id="_x0000_i1102" style="width:0;height:1.5pt" o:hralign="center" o:hrstd="t" o:hrnoshade="t" o:hr="t" fillcolor="#ccc" stroked="f"/>
+          <v:rect id="_x0000_i1030" style="width:0;height:1.5pt" o:hralign="center" o:hrstd="t" o:hrnoshade="t" o:hr="t" fillcolor="#ccc" stroked="f"/>
         </w:pict>
       </w:r>
     </w:p>
@@ -3066,6 +3038,556 @@
       </w:r>
       <w:r>
         <w:t>。</w:t>
+      </w:r>
+    </w:p>
+    <w:p/>
+    <w:p>
+      <w:pPr>
+        <w:rPr>
+          <w:b/>
+          <w:bCs/>
+        </w:rPr>
+      </w:pPr>
+      <w:r>
+        <w:rPr>
+          <w:rFonts w:ascii="Segoe UI Emoji" w:hAnsi="Segoe UI Emoji" w:cs="Segoe UI Emoji"/>
+          <w:b/>
+          <w:bCs/>
+        </w:rPr>
+        <w:t>📊</w:t>
+      </w:r>
+      <w:r>
+        <w:rPr>
+          <w:b/>
+          <w:bCs/>
+        </w:rPr>
+        <w:t xml:space="preserve"> </w:t>
+      </w:r>
+      <w:r>
+        <w:rPr>
+          <w:b/>
+          <w:bCs/>
+        </w:rPr>
+        <w:t>現象分析：</w:t>
+      </w:r>
+    </w:p>
+    <w:p>
+      <w:r>
+        <w:rPr>
+          <w:b/>
+          <w:bCs/>
+        </w:rPr>
+        <w:t>發生的情況：</w:t>
+      </w:r>
+    </w:p>
+    <w:p>
+      <w:pPr>
+        <w:numPr>
+          <w:ilvl w:val="0"/>
+          <w:numId w:val="8"/>
+        </w:numPr>
+      </w:pPr>
+      <w:r>
+        <w:t>所有</w:t>
+      </w:r>
+      <w:r>
+        <w:t>trace</w:t>
+      </w:r>
+      <w:r>
+        <w:t>在到達最大</w:t>
+      </w:r>
+      <w:r>
+        <w:t>memory frames</w:t>
+      </w:r>
+      <w:r>
+        <w:t>時，</w:t>
+      </w:r>
+      <w:r>
+        <w:t>disk writes</w:t>
+      </w:r>
+      <w:r>
+        <w:t>都變成</w:t>
+      </w:r>
+      <w:r>
+        <w:t> </w:t>
+      </w:r>
+      <w:r>
+        <w:rPr>
+          <w:b/>
+          <w:bCs/>
+        </w:rPr>
+        <w:t>0</w:t>
+      </w:r>
+    </w:p>
+    <w:p>
+      <w:pPr>
+        <w:numPr>
+          <w:ilvl w:val="0"/>
+          <w:numId w:val="8"/>
+        </w:numPr>
+      </w:pPr>
+      <w:r>
+        <w:lastRenderedPageBreak/>
+        <w:t>這個轉變點很明顯：從有數值突然降到</w:t>
+      </w:r>
+      <w:r>
+        <w:t>0</w:t>
+      </w:r>
+      <w:r>
+        <w:t>，形成垂直下降</w:t>
+      </w:r>
+    </w:p>
+    <w:p>
+      <w:pPr>
+        <w:rPr>
+          <w:b/>
+          <w:bCs/>
+        </w:rPr>
+      </w:pPr>
+      <w:r>
+        <w:rPr>
+          <w:rFonts w:ascii="Segoe UI Emoji" w:hAnsi="Segoe UI Emoji" w:cs="Segoe UI Emoji"/>
+          <w:b/>
+          <w:bCs/>
+        </w:rPr>
+        <w:t>🧠</w:t>
+      </w:r>
+      <w:r>
+        <w:rPr>
+          <w:b/>
+          <w:bCs/>
+        </w:rPr>
+        <w:t xml:space="preserve"> </w:t>
+      </w:r>
+      <w:r>
+        <w:rPr>
+          <w:b/>
+          <w:bCs/>
+        </w:rPr>
+        <w:t>背後的作業系統原理：</w:t>
+      </w:r>
+    </w:p>
+    <w:p>
+      <w:pPr>
+        <w:numPr>
+          <w:ilvl w:val="0"/>
+          <w:numId w:val="9"/>
+        </w:numPr>
+      </w:pPr>
+      <w:r>
+        <w:rPr>
+          <w:b/>
+          <w:bCs/>
+        </w:rPr>
+        <w:t>記憶體飽和點</w:t>
+      </w:r>
+      <w:r>
+        <w:rPr>
+          <w:b/>
+          <w:bCs/>
+        </w:rPr>
+        <w:t xml:space="preserve"> (Memory Saturation Point)</w:t>
+      </w:r>
+      <w:r>
+        <w:t>：</w:t>
+      </w:r>
+    </w:p>
+    <w:p>
+      <w:pPr>
+        <w:numPr>
+          <w:ilvl w:val="1"/>
+          <w:numId w:val="9"/>
+        </w:numPr>
+      </w:pPr>
+      <w:r>
+        <w:t>當</w:t>
+      </w:r>
+      <w:r>
+        <w:t>memory frames</w:t>
+      </w:r>
+      <w:r>
+        <w:t>數量達到或超過程式實際需要的</w:t>
+      </w:r>
+      <w:r>
+        <w:t>unique pages</w:t>
+      </w:r>
+      <w:r>
+        <w:t>數量時</w:t>
+      </w:r>
+    </w:p>
+    <w:p>
+      <w:pPr>
+        <w:numPr>
+          <w:ilvl w:val="1"/>
+          <w:numId w:val="9"/>
+        </w:numPr>
+      </w:pPr>
+      <w:r>
+        <w:t>就不再需要進行</w:t>
+      </w:r>
+      <w:r>
+        <w:t>page replacement</w:t>
+      </w:r>
+      <w:r>
+        <w:t>了</w:t>
+      </w:r>
+    </w:p>
+    <w:p>
+      <w:pPr>
+        <w:numPr>
+          <w:ilvl w:val="1"/>
+          <w:numId w:val="9"/>
+        </w:numPr>
+      </w:pPr>
+      <w:r>
+        <w:t>所有需要的</w:t>
+      </w:r>
+      <w:r>
+        <w:t>pages</w:t>
+      </w:r>
+      <w:r>
+        <w:t>都能常駐記憶體中</w:t>
+      </w:r>
+    </w:p>
+    <w:p>
+      <w:pPr>
+        <w:numPr>
+          <w:ilvl w:val="0"/>
+          <w:numId w:val="9"/>
+        </w:numPr>
+      </w:pPr>
+      <w:r>
+        <w:rPr>
+          <w:b/>
+          <w:bCs/>
+        </w:rPr>
+        <w:t>Working Set</w:t>
+      </w:r>
+      <w:r>
+        <w:rPr>
+          <w:b/>
+          <w:bCs/>
+        </w:rPr>
+        <w:t>概念</w:t>
+      </w:r>
+      <w:r>
+        <w:t>：</w:t>
+      </w:r>
+    </w:p>
+    <w:p>
+      <w:pPr>
+        <w:numPr>
+          <w:ilvl w:val="1"/>
+          <w:numId w:val="9"/>
+        </w:numPr>
+      </w:pPr>
+      <w:r>
+        <w:t>每個程式都有一個</w:t>
+      </w:r>
+      <w:r>
+        <w:rPr>
+          <w:b/>
+          <w:bCs/>
+        </w:rPr>
+        <w:t>Working Set</w:t>
+      </w:r>
+      <w:r>
+        <w:t> (</w:t>
+      </w:r>
+      <w:r>
+        <w:t>工作集</w:t>
+      </w:r>
+      <w:r>
+        <w:t>)</w:t>
+      </w:r>
+    </w:p>
+    <w:p>
+      <w:pPr>
+        <w:numPr>
+          <w:ilvl w:val="1"/>
+          <w:numId w:val="9"/>
+        </w:numPr>
+      </w:pPr>
+      <w:r>
+        <w:t>這是程式在某個時間窗口內實際使用的</w:t>
+      </w:r>
+      <w:r>
+        <w:t>page</w:t>
+      </w:r>
+      <w:r>
+        <w:t>集合</w:t>
+      </w:r>
+    </w:p>
+    <w:p>
+      <w:pPr>
+        <w:numPr>
+          <w:ilvl w:val="1"/>
+          <w:numId w:val="9"/>
+        </w:numPr>
+      </w:pPr>
+      <w:r>
+        <w:t>當記憶體大於</w:t>
+      </w:r>
+      <w:r>
+        <w:t>Working Set</w:t>
+      </w:r>
+      <w:r>
+        <w:t>時，就不會有</w:t>
+      </w:r>
+      <w:r>
+        <w:t>page faults</w:t>
+      </w:r>
+      <w:r>
+        <w:t>了</w:t>
+      </w:r>
+    </w:p>
+    <w:p>
+      <w:pPr>
+        <w:numPr>
+          <w:ilvl w:val="0"/>
+          <w:numId w:val="9"/>
+        </w:numPr>
+      </w:pPr>
+      <w:r>
+        <w:rPr>
+          <w:b/>
+          <w:bCs/>
+        </w:rPr>
+        <w:t>實驗數據證實</w:t>
+      </w:r>
+      <w:r>
+        <w:t>：</w:t>
+      </w:r>
+    </w:p>
+    <w:p>
+      <w:pPr>
+        <w:numPr>
+          <w:ilvl w:val="1"/>
+          <w:numId w:val="9"/>
+        </w:numPr>
+      </w:pPr>
+      <w:r>
+        <w:t xml:space="preserve">BZIP: </w:t>
+      </w:r>
+      <w:r>
+        <w:t>在</w:t>
+      </w:r>
+      <w:r>
+        <w:t>317 frames</w:t>
+      </w:r>
+      <w:r>
+        <w:t>後</w:t>
+      </w:r>
+      <w:r>
+        <w:t>disk writes = 0</w:t>
+      </w:r>
+    </w:p>
+    <w:p>
+      <w:pPr>
+        <w:numPr>
+          <w:ilvl w:val="1"/>
+          <w:numId w:val="9"/>
+        </w:numPr>
+      </w:pPr>
+      <w:r>
+        <w:t xml:space="preserve">SWIM: </w:t>
+      </w:r>
+      <w:r>
+        <w:t>在</w:t>
+      </w:r>
+      <w:r>
+        <w:t>2543 frames</w:t>
+      </w:r>
+      <w:r>
+        <w:t>後</w:t>
+      </w:r>
+      <w:r>
+        <w:t>disk writes = 0</w:t>
+      </w:r>
+    </w:p>
+    <w:p>
+      <w:pPr>
+        <w:numPr>
+          <w:ilvl w:val="1"/>
+          <w:numId w:val="9"/>
+        </w:numPr>
+      </w:pPr>
+      <w:r>
+        <w:t xml:space="preserve">GCC: </w:t>
+      </w:r>
+      <w:r>
+        <w:t>在</w:t>
+      </w:r>
+      <w:r>
+        <w:t>2852 frames</w:t>
+      </w:r>
+      <w:r>
+        <w:t>後</w:t>
+      </w:r>
+      <w:r>
+        <w:t>disk writes = 0</w:t>
+      </w:r>
+    </w:p>
+    <w:p>
+      <w:pPr>
+        <w:numPr>
+          <w:ilvl w:val="1"/>
+          <w:numId w:val="9"/>
+        </w:numPr>
+      </w:pPr>
+      <w:r>
+        <w:t xml:space="preserve">SIXPACK: </w:t>
+      </w:r>
+      <w:r>
+        <w:t>在</w:t>
+      </w:r>
+      <w:r>
+        <w:t>3890 frames</w:t>
+      </w:r>
+      <w:r>
+        <w:t>後</w:t>
+      </w:r>
+      <w:r>
+        <w:t>disk writes = 0</w:t>
+      </w:r>
+    </w:p>
+    <w:p>
+      <w:pPr>
+        <w:rPr>
+          <w:b/>
+          <w:bCs/>
+        </w:rPr>
+      </w:pPr>
+      <w:r>
+        <w:rPr>
+          <w:rFonts w:ascii="Segoe UI Emoji" w:hAnsi="Segoe UI Emoji" w:cs="Segoe UI Emoji"/>
+          <w:b/>
+          <w:bCs/>
+        </w:rPr>
+        <w:t>💡</w:t>
+      </w:r>
+      <w:r>
+        <w:rPr>
+          <w:b/>
+          <w:bCs/>
+        </w:rPr>
+        <w:t xml:space="preserve"> </w:t>
+      </w:r>
+      <w:r>
+        <w:rPr>
+          <w:b/>
+          <w:bCs/>
+        </w:rPr>
+        <w:t>這個觀察的意義：</w:t>
+      </w:r>
+    </w:p>
+    <w:p>
+      <w:pPr>
+        <w:numPr>
+          <w:ilvl w:val="0"/>
+          <w:numId w:val="10"/>
+        </w:numPr>
+      </w:pPr>
+      <w:r>
+        <w:rPr>
+          <w:b/>
+          <w:bCs/>
+        </w:rPr>
+        <w:t>程式記憶體需求特徵</w:t>
+      </w:r>
+      <w:r>
+        <w:t>：</w:t>
+      </w:r>
+    </w:p>
+    <w:p>
+      <w:pPr>
+        <w:numPr>
+          <w:ilvl w:val="1"/>
+          <w:numId w:val="10"/>
+        </w:numPr>
+      </w:pPr>
+      <w:r>
+        <w:t>可以從轉變點推算每個程式的實際</w:t>
+      </w:r>
+      <w:r>
+        <w:t>Working Set</w:t>
+      </w:r>
+      <w:r>
+        <w:t>大小</w:t>
+      </w:r>
+    </w:p>
+    <w:p>
+      <w:pPr>
+        <w:numPr>
+          <w:ilvl w:val="1"/>
+          <w:numId w:val="10"/>
+        </w:numPr>
+      </w:pPr>
+      <w:r>
+        <w:t>SIXPACK</w:t>
+      </w:r>
+      <w:r>
+        <w:t>需要最多記憶體</w:t>
+      </w:r>
+      <w:r>
+        <w:t>(~3890 frames = ~15MB)</w:t>
+      </w:r>
+    </w:p>
+    <w:p>
+      <w:pPr>
+        <w:numPr>
+          <w:ilvl w:val="1"/>
+          <w:numId w:val="10"/>
+        </w:numPr>
+      </w:pPr>
+      <w:r>
+        <w:t>BZIP</w:t>
+      </w:r>
+      <w:r>
+        <w:t>需要最少記憶體</w:t>
+      </w:r>
+      <w:r>
+        <w:t>(~317 frames = ~1.2MB)</w:t>
+      </w:r>
+    </w:p>
+    <w:p>
+      <w:pPr>
+        <w:numPr>
+          <w:ilvl w:val="0"/>
+          <w:numId w:val="10"/>
+        </w:numPr>
+      </w:pPr>
+      <w:r>
+        <w:rPr>
+          <w:b/>
+          <w:bCs/>
+        </w:rPr>
+        <w:t>演算法效能邊界</w:t>
+      </w:r>
+      <w:r>
+        <w:t>：</w:t>
+      </w:r>
+    </w:p>
+    <w:p>
+      <w:pPr>
+        <w:numPr>
+          <w:ilvl w:val="1"/>
+          <w:numId w:val="10"/>
+        </w:numPr>
+      </w:pPr>
+      <w:r>
+        <w:t>在記憶體充足時，所有演算法表現相同</w:t>
+      </w:r>
+    </w:p>
+    <w:p>
+      <w:pPr>
+        <w:numPr>
+          <w:ilvl w:val="1"/>
+          <w:numId w:val="10"/>
+        </w:numPr>
+      </w:pPr>
+      <w:r>
+        <w:t>演算法差異只在記憶體不足時才顯現</w:t>
       </w:r>
     </w:p>
     <w:p/>
@@ -3281,6 +3803,123 @@
     </w:lvl>
   </w:abstractNum>
   <w:abstractNum w:abstractNumId="1" w15:restartNumberingAfterBreak="0">
+    <w:nsid w:val="14DA1826"/>
+    <w:multiLevelType w:val="multilevel"/>
+    <w:tmpl w:val="2172662C"/>
+    <w:lvl w:ilvl="0">
+      <w:start w:val="1"/>
+      <w:numFmt w:val="decimal"/>
+      <w:lvlText w:val="%1."/>
+      <w:lvlJc w:val="left"/>
+      <w:pPr>
+        <w:tabs>
+          <w:tab w:val="num" w:pos="720"/>
+        </w:tabs>
+        <w:ind w:left="720" w:hanging="360"/>
+      </w:pPr>
+    </w:lvl>
+    <w:lvl w:ilvl="1">
+      <w:start w:val="1"/>
+      <w:numFmt w:val="bullet"/>
+      <w:lvlText w:val="o"/>
+      <w:lvlJc w:val="left"/>
+      <w:pPr>
+        <w:tabs>
+          <w:tab w:val="num" w:pos="1440"/>
+        </w:tabs>
+        <w:ind w:left="1440" w:hanging="360"/>
+      </w:pPr>
+      <w:rPr>
+        <w:rFonts w:ascii="Courier New" w:hAnsi="Courier New" w:hint="default"/>
+        <w:sz w:val="20"/>
+      </w:rPr>
+    </w:lvl>
+    <w:lvl w:ilvl="2" w:tentative="1">
+      <w:start w:val="1"/>
+      <w:numFmt w:val="decimal"/>
+      <w:lvlText w:val="%3."/>
+      <w:lvlJc w:val="left"/>
+      <w:pPr>
+        <w:tabs>
+          <w:tab w:val="num" w:pos="2160"/>
+        </w:tabs>
+        <w:ind w:left="2160" w:hanging="360"/>
+      </w:pPr>
+    </w:lvl>
+    <w:lvl w:ilvl="3" w:tentative="1">
+      <w:start w:val="1"/>
+      <w:numFmt w:val="decimal"/>
+      <w:lvlText w:val="%4."/>
+      <w:lvlJc w:val="left"/>
+      <w:pPr>
+        <w:tabs>
+          <w:tab w:val="num" w:pos="2880"/>
+        </w:tabs>
+        <w:ind w:left="2880" w:hanging="360"/>
+      </w:pPr>
+    </w:lvl>
+    <w:lvl w:ilvl="4" w:tentative="1">
+      <w:start w:val="1"/>
+      <w:numFmt w:val="decimal"/>
+      <w:lvlText w:val="%5."/>
+      <w:lvlJc w:val="left"/>
+      <w:pPr>
+        <w:tabs>
+          <w:tab w:val="num" w:pos="3600"/>
+        </w:tabs>
+        <w:ind w:left="3600" w:hanging="360"/>
+      </w:pPr>
+    </w:lvl>
+    <w:lvl w:ilvl="5" w:tentative="1">
+      <w:start w:val="1"/>
+      <w:numFmt w:val="decimal"/>
+      <w:lvlText w:val="%6."/>
+      <w:lvlJc w:val="left"/>
+      <w:pPr>
+        <w:tabs>
+          <w:tab w:val="num" w:pos="4320"/>
+        </w:tabs>
+        <w:ind w:left="4320" w:hanging="360"/>
+      </w:pPr>
+    </w:lvl>
+    <w:lvl w:ilvl="6" w:tentative="1">
+      <w:start w:val="1"/>
+      <w:numFmt w:val="decimal"/>
+      <w:lvlText w:val="%7."/>
+      <w:lvlJc w:val="left"/>
+      <w:pPr>
+        <w:tabs>
+          <w:tab w:val="num" w:pos="5040"/>
+        </w:tabs>
+        <w:ind w:left="5040" w:hanging="360"/>
+      </w:pPr>
+    </w:lvl>
+    <w:lvl w:ilvl="7" w:tentative="1">
+      <w:start w:val="1"/>
+      <w:numFmt w:val="decimal"/>
+      <w:lvlText w:val="%8."/>
+      <w:lvlJc w:val="left"/>
+      <w:pPr>
+        <w:tabs>
+          <w:tab w:val="num" w:pos="5760"/>
+        </w:tabs>
+        <w:ind w:left="5760" w:hanging="360"/>
+      </w:pPr>
+    </w:lvl>
+    <w:lvl w:ilvl="8" w:tentative="1">
+      <w:start w:val="1"/>
+      <w:numFmt w:val="decimal"/>
+      <w:lvlText w:val="%9."/>
+      <w:lvlJc w:val="left"/>
+      <w:pPr>
+        <w:tabs>
+          <w:tab w:val="num" w:pos="6480"/>
+        </w:tabs>
+        <w:ind w:left="6480" w:hanging="360"/>
+      </w:pPr>
+    </w:lvl>
+  </w:abstractNum>
+  <w:abstractNum w:abstractNumId="2" w15:restartNumberingAfterBreak="0">
     <w:nsid w:val="23396FD3"/>
     <w:multiLevelType w:val="multilevel"/>
     <w:tmpl w:val="5C7C8F0A"/>
@@ -3429,7 +4068,7 @@
       </w:rPr>
     </w:lvl>
   </w:abstractNum>
-  <w:abstractNum w:abstractNumId="2" w15:restartNumberingAfterBreak="0">
+  <w:abstractNum w:abstractNumId="3" w15:restartNumberingAfterBreak="0">
     <w:nsid w:val="23BE6F0B"/>
     <w:multiLevelType w:val="multilevel"/>
     <w:tmpl w:val="9800E198"/>
@@ -3578,7 +4217,7 @@
       </w:rPr>
     </w:lvl>
   </w:abstractNum>
-  <w:abstractNum w:abstractNumId="3" w15:restartNumberingAfterBreak="0">
+  <w:abstractNum w:abstractNumId="4" w15:restartNumberingAfterBreak="0">
     <w:nsid w:val="32C55D58"/>
     <w:multiLevelType w:val="multilevel"/>
     <w:tmpl w:val="6224829A"/>
@@ -3727,7 +4366,7 @@
       </w:rPr>
     </w:lvl>
   </w:abstractNum>
-  <w:abstractNum w:abstractNumId="4" w15:restartNumberingAfterBreak="0">
+  <w:abstractNum w:abstractNumId="5" w15:restartNumberingAfterBreak="0">
     <w:nsid w:val="343E7BB3"/>
     <w:multiLevelType w:val="multilevel"/>
     <w:tmpl w:val="B2CE3F94"/>
@@ -3876,7 +4515,156 @@
       </w:rPr>
     </w:lvl>
   </w:abstractNum>
-  <w:abstractNum w:abstractNumId="5" w15:restartNumberingAfterBreak="0">
+  <w:abstractNum w:abstractNumId="6" w15:restartNumberingAfterBreak="0">
+    <w:nsid w:val="48941C7C"/>
+    <w:multiLevelType w:val="multilevel"/>
+    <w:tmpl w:val="07222138"/>
+    <w:lvl w:ilvl="0">
+      <w:start w:val="1"/>
+      <w:numFmt w:val="bullet"/>
+      <w:lvlText w:val=""/>
+      <w:lvlJc w:val="left"/>
+      <w:pPr>
+        <w:tabs>
+          <w:tab w:val="num" w:pos="720"/>
+        </w:tabs>
+        <w:ind w:left="720" w:hanging="360"/>
+      </w:pPr>
+      <w:rPr>
+        <w:rFonts w:ascii="Symbol" w:hAnsi="Symbol" w:hint="default"/>
+        <w:sz w:val="20"/>
+      </w:rPr>
+    </w:lvl>
+    <w:lvl w:ilvl="1" w:tentative="1">
+      <w:start w:val="1"/>
+      <w:numFmt w:val="bullet"/>
+      <w:lvlText w:val="o"/>
+      <w:lvlJc w:val="left"/>
+      <w:pPr>
+        <w:tabs>
+          <w:tab w:val="num" w:pos="1440"/>
+        </w:tabs>
+        <w:ind w:left="1440" w:hanging="360"/>
+      </w:pPr>
+      <w:rPr>
+        <w:rFonts w:ascii="Courier New" w:hAnsi="Courier New" w:hint="default"/>
+        <w:sz w:val="20"/>
+      </w:rPr>
+    </w:lvl>
+    <w:lvl w:ilvl="2" w:tentative="1">
+      <w:start w:val="1"/>
+      <w:numFmt w:val="bullet"/>
+      <w:lvlText w:val=""/>
+      <w:lvlJc w:val="left"/>
+      <w:pPr>
+        <w:tabs>
+          <w:tab w:val="num" w:pos="2160"/>
+        </w:tabs>
+        <w:ind w:left="2160" w:hanging="360"/>
+      </w:pPr>
+      <w:rPr>
+        <w:rFonts w:ascii="Wingdings" w:hAnsi="Wingdings" w:hint="default"/>
+        <w:sz w:val="20"/>
+      </w:rPr>
+    </w:lvl>
+    <w:lvl w:ilvl="3" w:tentative="1">
+      <w:start w:val="1"/>
+      <w:numFmt w:val="bullet"/>
+      <w:lvlText w:val=""/>
+      <w:lvlJc w:val="left"/>
+      <w:pPr>
+        <w:tabs>
+          <w:tab w:val="num" w:pos="2880"/>
+        </w:tabs>
+        <w:ind w:left="2880" w:hanging="360"/>
+      </w:pPr>
+      <w:rPr>
+        <w:rFonts w:ascii="Wingdings" w:hAnsi="Wingdings" w:hint="default"/>
+        <w:sz w:val="20"/>
+      </w:rPr>
+    </w:lvl>
+    <w:lvl w:ilvl="4" w:tentative="1">
+      <w:start w:val="1"/>
+      <w:numFmt w:val="bullet"/>
+      <w:lvlText w:val=""/>
+      <w:lvlJc w:val="left"/>
+      <w:pPr>
+        <w:tabs>
+          <w:tab w:val="num" w:pos="3600"/>
+        </w:tabs>
+        <w:ind w:left="3600" w:hanging="360"/>
+      </w:pPr>
+      <w:rPr>
+        <w:rFonts w:ascii="Wingdings" w:hAnsi="Wingdings" w:hint="default"/>
+        <w:sz w:val="20"/>
+      </w:rPr>
+    </w:lvl>
+    <w:lvl w:ilvl="5" w:tentative="1">
+      <w:start w:val="1"/>
+      <w:numFmt w:val="bullet"/>
+      <w:lvlText w:val=""/>
+      <w:lvlJc w:val="left"/>
+      <w:pPr>
+        <w:tabs>
+          <w:tab w:val="num" w:pos="4320"/>
+        </w:tabs>
+        <w:ind w:left="4320" w:hanging="360"/>
+      </w:pPr>
+      <w:rPr>
+        <w:rFonts w:ascii="Wingdings" w:hAnsi="Wingdings" w:hint="default"/>
+        <w:sz w:val="20"/>
+      </w:rPr>
+    </w:lvl>
+    <w:lvl w:ilvl="6" w:tentative="1">
+      <w:start w:val="1"/>
+      <w:numFmt w:val="bullet"/>
+      <w:lvlText w:val=""/>
+      <w:lvlJc w:val="left"/>
+      <w:pPr>
+        <w:tabs>
+          <w:tab w:val="num" w:pos="5040"/>
+        </w:tabs>
+        <w:ind w:left="5040" w:hanging="360"/>
+      </w:pPr>
+      <w:rPr>
+        <w:rFonts w:ascii="Wingdings" w:hAnsi="Wingdings" w:hint="default"/>
+        <w:sz w:val="20"/>
+      </w:rPr>
+    </w:lvl>
+    <w:lvl w:ilvl="7" w:tentative="1">
+      <w:start w:val="1"/>
+      <w:numFmt w:val="bullet"/>
+      <w:lvlText w:val=""/>
+      <w:lvlJc w:val="left"/>
+      <w:pPr>
+        <w:tabs>
+          <w:tab w:val="num" w:pos="5760"/>
+        </w:tabs>
+        <w:ind w:left="5760" w:hanging="360"/>
+      </w:pPr>
+      <w:rPr>
+        <w:rFonts w:ascii="Wingdings" w:hAnsi="Wingdings" w:hint="default"/>
+        <w:sz w:val="20"/>
+      </w:rPr>
+    </w:lvl>
+    <w:lvl w:ilvl="8" w:tentative="1">
+      <w:start w:val="1"/>
+      <w:numFmt w:val="bullet"/>
+      <w:lvlText w:val=""/>
+      <w:lvlJc w:val="left"/>
+      <w:pPr>
+        <w:tabs>
+          <w:tab w:val="num" w:pos="6480"/>
+        </w:tabs>
+        <w:ind w:left="6480" w:hanging="360"/>
+      </w:pPr>
+      <w:rPr>
+        <w:rFonts w:ascii="Wingdings" w:hAnsi="Wingdings" w:hint="default"/>
+        <w:sz w:val="20"/>
+      </w:rPr>
+    </w:lvl>
+  </w:abstractNum>
+  <w:abstractNum w:abstractNumId="7" w15:restartNumberingAfterBreak="0">
     <w:nsid w:val="550A209E"/>
     <w:multiLevelType w:val="multilevel"/>
     <w:tmpl w:val="EC28741C"/>
@@ -4025,7 +4813,7 @@
       </w:rPr>
     </w:lvl>
   </w:abstractNum>
-  <w:abstractNum w:abstractNumId="6" w15:restartNumberingAfterBreak="0">
+  <w:abstractNum w:abstractNumId="8" w15:restartNumberingAfterBreak="0">
     <w:nsid w:val="62731CEF"/>
     <w:multiLevelType w:val="multilevel"/>
     <w:tmpl w:val="833E52D0"/>
@@ -4174,26 +4962,152 @@
       </w:rPr>
     </w:lvl>
   </w:abstractNum>
+  <w:abstractNum w:abstractNumId="9" w15:restartNumberingAfterBreak="0">
+    <w:nsid w:val="76197319"/>
+    <w:multiLevelType w:val="multilevel"/>
+    <w:tmpl w:val="CC788F46"/>
+    <w:lvl w:ilvl="0">
+      <w:start w:val="1"/>
+      <w:numFmt w:val="decimal"/>
+      <w:lvlText w:val="%1."/>
+      <w:lvlJc w:val="left"/>
+      <w:pPr>
+        <w:tabs>
+          <w:tab w:val="num" w:pos="720"/>
+        </w:tabs>
+        <w:ind w:left="720" w:hanging="360"/>
+      </w:pPr>
+    </w:lvl>
+    <w:lvl w:ilvl="1">
+      <w:start w:val="1"/>
+      <w:numFmt w:val="bullet"/>
+      <w:lvlText w:val="o"/>
+      <w:lvlJc w:val="left"/>
+      <w:pPr>
+        <w:tabs>
+          <w:tab w:val="num" w:pos="1440"/>
+        </w:tabs>
+        <w:ind w:left="1440" w:hanging="360"/>
+      </w:pPr>
+      <w:rPr>
+        <w:rFonts w:ascii="Courier New" w:hAnsi="Courier New" w:hint="default"/>
+        <w:sz w:val="20"/>
+      </w:rPr>
+    </w:lvl>
+    <w:lvl w:ilvl="2" w:tentative="1">
+      <w:start w:val="1"/>
+      <w:numFmt w:val="decimal"/>
+      <w:lvlText w:val="%3."/>
+      <w:lvlJc w:val="left"/>
+      <w:pPr>
+        <w:tabs>
+          <w:tab w:val="num" w:pos="2160"/>
+        </w:tabs>
+        <w:ind w:left="2160" w:hanging="360"/>
+      </w:pPr>
+    </w:lvl>
+    <w:lvl w:ilvl="3" w:tentative="1">
+      <w:start w:val="1"/>
+      <w:numFmt w:val="decimal"/>
+      <w:lvlText w:val="%4."/>
+      <w:lvlJc w:val="left"/>
+      <w:pPr>
+        <w:tabs>
+          <w:tab w:val="num" w:pos="2880"/>
+        </w:tabs>
+        <w:ind w:left="2880" w:hanging="360"/>
+      </w:pPr>
+    </w:lvl>
+    <w:lvl w:ilvl="4" w:tentative="1">
+      <w:start w:val="1"/>
+      <w:numFmt w:val="decimal"/>
+      <w:lvlText w:val="%5."/>
+      <w:lvlJc w:val="left"/>
+      <w:pPr>
+        <w:tabs>
+          <w:tab w:val="num" w:pos="3600"/>
+        </w:tabs>
+        <w:ind w:left="3600" w:hanging="360"/>
+      </w:pPr>
+    </w:lvl>
+    <w:lvl w:ilvl="5" w:tentative="1">
+      <w:start w:val="1"/>
+      <w:numFmt w:val="decimal"/>
+      <w:lvlText w:val="%6."/>
+      <w:lvlJc w:val="left"/>
+      <w:pPr>
+        <w:tabs>
+          <w:tab w:val="num" w:pos="4320"/>
+        </w:tabs>
+        <w:ind w:left="4320" w:hanging="360"/>
+      </w:pPr>
+    </w:lvl>
+    <w:lvl w:ilvl="6" w:tentative="1">
+      <w:start w:val="1"/>
+      <w:numFmt w:val="decimal"/>
+      <w:lvlText w:val="%7."/>
+      <w:lvlJc w:val="left"/>
+      <w:pPr>
+        <w:tabs>
+          <w:tab w:val="num" w:pos="5040"/>
+        </w:tabs>
+        <w:ind w:left="5040" w:hanging="360"/>
+      </w:pPr>
+    </w:lvl>
+    <w:lvl w:ilvl="7" w:tentative="1">
+      <w:start w:val="1"/>
+      <w:numFmt w:val="decimal"/>
+      <w:lvlText w:val="%8."/>
+      <w:lvlJc w:val="left"/>
+      <w:pPr>
+        <w:tabs>
+          <w:tab w:val="num" w:pos="5760"/>
+        </w:tabs>
+        <w:ind w:left="5760" w:hanging="360"/>
+      </w:pPr>
+    </w:lvl>
+    <w:lvl w:ilvl="8" w:tentative="1">
+      <w:start w:val="1"/>
+      <w:numFmt w:val="decimal"/>
+      <w:lvlText w:val="%9."/>
+      <w:lvlJc w:val="left"/>
+      <w:pPr>
+        <w:tabs>
+          <w:tab w:val="num" w:pos="6480"/>
+        </w:tabs>
+        <w:ind w:left="6480" w:hanging="360"/>
+      </w:pPr>
+    </w:lvl>
+  </w:abstractNum>
   <w:num w:numId="1" w16cid:durableId="947350493">
-    <w:abstractNumId w:val="4"/>
+    <w:abstractNumId w:val="5"/>
   </w:num>
   <w:num w:numId="2" w16cid:durableId="2063944171">
     <w:abstractNumId w:val="0"/>
   </w:num>
   <w:num w:numId="3" w16cid:durableId="2002002252">
-    <w:abstractNumId w:val="5"/>
+    <w:abstractNumId w:val="7"/>
   </w:num>
   <w:num w:numId="4" w16cid:durableId="2052611709">
-    <w:abstractNumId w:val="1"/>
+    <w:abstractNumId w:val="2"/>
   </w:num>
   <w:num w:numId="5" w16cid:durableId="1682972464">
+    <w:abstractNumId w:val="4"/>
+  </w:num>
+  <w:num w:numId="6" w16cid:durableId="289482606">
     <w:abstractNumId w:val="3"/>
   </w:num>
-  <w:num w:numId="6" w16cid:durableId="289482606">
-    <w:abstractNumId w:val="2"/>
+  <w:num w:numId="7" w16cid:durableId="652295128">
+    <w:abstractNumId w:val="8"/>
   </w:num>
-  <w:num w:numId="7" w16cid:durableId="652295128">
+  <w:num w:numId="8" w16cid:durableId="1377701237">
     <w:abstractNumId w:val="6"/>
+  </w:num>
+  <w:num w:numId="9" w16cid:durableId="2060275437">
+    <w:abstractNumId w:val="9"/>
+  </w:num>
+  <w:num w:numId="10" w16cid:durableId="98990125">
+    <w:abstractNumId w:val="1"/>
   </w:num>
 </w:numbering>
 </file>

</xml_diff>